<commit_message>
automação das atas finalizada
</commit_message>
<xml_diff>
--- a/code/preeche-ata/template-ata.docx
+++ b/code/preeche-ata/template-ata.docx
@@ -144,27 +144,27 @@
           <w:lang w:bidi="pt-BR"/>
         </w:rPr>
         <mc:AlternateContent xmlns:mc="http://schemas.openxmlformats.org/markup-compatibility/2006">
-          <mc:Choice Requires="wps">
+          <mc:Choice xmlns:mc="http://schemas.openxmlformats.org/markup-compatibility/2006" Requires="wps">
             <w:drawing xmlns:w="http://schemas.openxmlformats.org/wordprocessingml/2006/main">
               <wp:anchor xmlns:wp14="http://schemas.microsoft.com/office/word/2010/wordprocessingDrawing" xmlns:wp="http://schemas.openxmlformats.org/drawingml/2006/wordprocessingDrawing" distT="0" distB="0" distL="114300" distR="114300" simplePos="0" relativeHeight="251658240" behindDoc="1" locked="0" layoutInCell="1" allowOverlap="1" wp14:anchorId="50AD7C30" wp14:editId="7BD8D883">
-                <wp:simplePos x="0" y="0"/>
-                <wp:positionH relativeFrom="page">
+                <wp:simplePos xmlns:wp="http://schemas.openxmlformats.org/drawingml/2006/wordprocessingDrawing" x="0" y="0"/>
+                <wp:positionH xmlns:wp="http://schemas.openxmlformats.org/drawingml/2006/wordprocessingDrawing" relativeFrom="page">
                   <wp:posOffset>-55880</wp:posOffset>
                 </wp:positionH>
-                <wp:positionV relativeFrom="paragraph">
+                <wp:positionV xmlns:wp="http://schemas.openxmlformats.org/drawingml/2006/wordprocessingDrawing" relativeFrom="paragraph">
                   <wp:posOffset>-9449323</wp:posOffset>
                 </wp:positionV>
-                <wp:extent cx="7905750" cy="11182350"/>
-                <wp:effectExtent l="0" t="0" r="0" b="0"/>
-                <wp:wrapNone/>
-                <wp:docPr id="1874997701" name="Forma">
+                <wp:extent cx="7905750" cy="11467465"/>
+                <wp:effectExtent l="0" t="0" r="0" b="635"/>
+                <wp:wrapNone xmlns:wp="http://schemas.openxmlformats.org/drawingml/2006/wordprocessingDrawing"/>
+                <wp:docPr xmlns:wp="http://schemas.openxmlformats.org/drawingml/2006/wordprocessingDrawing" id="1874997701" name="Forma">
                   <a:extLst xmlns:a="http://schemas.openxmlformats.org/drawingml/2006/main">
                     <a:ext uri="{C183D7F6-B498-43B3-948B-1728B52AA6E4}">
                       <adec:decorative xmlns:adec="http://schemas.microsoft.com/office/drawing/2017/decorative" val="1"/>
                     </a:ext>
                   </a:extLst>
                 </wp:docPr>
-                <wp:cNvGraphicFramePr/>
+                <wp:cNvGraphicFramePr xmlns:wp="http://schemas.openxmlformats.org/drawingml/2006/wordprocessingDrawing"/>
                 <a:graphic xmlns:a="http://schemas.openxmlformats.org/drawingml/2006/main">
                   <a:graphicData uri="http://schemas.microsoft.com/office/word/2010/wordprocessingShape">
                     <wps:wsp xmlns:wps="http://schemas.microsoft.com/office/word/2010/wordprocessingShape">
@@ -172,7 +172,7 @@
                       <wps:spPr>
                         <a:xfrm>
                           <a:off x="0" y="0"/>
-                          <a:ext cx="7905750" cy="11182350"/>
+                          <a:ext cx="7905750" cy="11467465"/>
                         </a:xfrm>
                         <a:custGeom>
                           <a:avLst/>
@@ -688,24 +688,16 @@
                     </wps:wsp>
                   </a:graphicData>
                 </a:graphic>
-                <wp14:sizeRelH relativeFrom="margin">
+                <wp14:sizeRelH xmlns:wp14="http://schemas.microsoft.com/office/word/2010/wordprocessingDrawing" relativeFrom="margin">
                   <wp14:pctWidth>0</wp14:pctWidth>
                 </wp14:sizeRelH>
-                <wp14:sizeRelV relativeFrom="margin">
+                <wp14:sizeRelV xmlns:wp14="http://schemas.microsoft.com/office/word/2010/wordprocessingDrawing" relativeFrom="margin">
                   <wp14:pctHeight>0</wp14:pctHeight>
                 </wp14:sizeRelV>
               </wp:anchor>
             </w:drawing>
           </mc:Choice>
-          <mc:Fallback>
-            <w:pict xmlns:w="http://schemas.openxmlformats.org/wordprocessingml/2006/main">
-              <v:shape xmlns:w14="http://schemas.microsoft.com/office/word/2010/wordml" xmlns:o="urn:schemas-microsoft-com:office:office" xmlns:v="urn:schemas-microsoft-com:vml" id="Forma" style="position:absolute;margin-left:-4.4pt;margin-top:-744.05pt;width:622.5pt;height:880.5pt;z-index:-251658240;visibility:visible;mso-wrap-style:square;mso-width-percent:0;mso-height-percent:0;mso-wrap-distance-left:9pt;mso-wrap-distance-top:0;mso-wrap-distance-right:9pt;mso-wrap-distance-bottom:0;mso-position-horizontal:absolute;mso-position-horizontal-relative:page;mso-position-vertical:absolute;mso-position-vertical-relative:text;mso-width-percent:0;mso-height-percent:0;mso-width-relative:margin;mso-height-relative:margin;v-text-anchor:middle" alt="&quot;&quot;" coordsize="21600,21600" o:spid="_x0000_s1026" fillcolor="#63b1bc" stroked="f" strokeweight="1pt" path="m1616,6596r417,-325l2033,6219r-466,358c1584,6585,1602,6590,1616,6596xm872,6301l2036,5399r,-47l829,6282v14,6,29,14,43,19xm4436,3l2396,1557r162,l4538,3r-102,xm205,5944l2033,4526r,-41l166,5922v14,8,28,16,39,22xm,3561l2033,1966r,-134l,3378r,183xm,5303l2033,3714r,-153l,5112r,191xm,4433l2033,2841r,-144l,4245r,188xm2170,3l,1647r,166l2301,3r-131,xm20997,16280r-1433,1083l19564,17420r1443,-1140c21004,16280,21000,16280,20997,16280xm19804,16332r-237,177l19567,16531r258,-204c19814,16330,19811,16332,19804,16332xm3303,3l,2511r,175l3416,3r-113,xm15513,19561r-738,556c14754,20204,14736,20289,14722,20378r1027,-815l15513,19563r,-2xm1034,3l,783,,935,1182,,1034,r,3xm,3l,60,74,3,,3xm6694,3l4658,1557r131,l6775,3r-81,xm19832,21597r1764,-1379l21596,20119r-1937,1481l19832,21600r,-3xm18932,19561r-2682,2036l16490,21597r2594,-2036l18932,19561xm18717,21597r2879,-2255l21596,19255r-3073,2342l18717,21597xm20894,21597r706,-548l21600,21022r-745,575l20894,21597xm19564,18219r,82l21596,16700r,-21l19564,18219xm19564,19182r2032,-1598l21596,17535r-2032,1543l19564,19182xm17602,21597r3994,-3133l21596,18394r-4209,3203l17602,21597xm5565,3l3529,1557r145,l5657,3r-92,xm9567,425l8095,1557r18,l9567,428v,-3,,-3,,-3xm8984,3l6966,1557r25,l8991,3r-7,xm17796,19561r-2689,2036l15379,21597r2586,-2036l17796,19561xm7855,3l5840,1557r28,l7873,3r-18,xm16656,19561r-1983,1496c14676,21131,14680,21202,14683,21273r2171,-1715l16656,19558r,3xm9224,1557r11,l9856,1074v,,,-2,,-2l9224,1557xe" o:gfxdata="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" w14:anchorId="0C6145D4">
-                <v:stroke miterlimit="4" joinstyle="miter"/>
-                <v:path arrowok="t" o:connecttype="custom" o:connectlocs="3952875,5591175;3952875,5591175;3952875,5591175;3952875,5591175" o:connectangles="0,90,180,270" o:extrusionok="f"/>
-                <w10:wrap xmlns:w10="urn:schemas-microsoft-com:office:word" anchorx="page"/>
-              </v:shape>
-            </w:pict>
-          </mc:Fallback>
+          <mc:Fallback xmlns:adec="http://schemas.microsoft.com/office/drawing/2017/decorative" xmlns:a="http://schemas.openxmlformats.org/drawingml/2006/main"/>
         </mc:AlternateContent>
       </w:r>
       <w:r>
@@ -1488,12 +1480,27 @@
               <w:jc w:val="both"/>
             </w:pPr>
             <w:r>
-              <w:t xml:space="preserve">Rennan </w:t>
+              <w:rPr>
+                <w:lang w:val="pt-PT"/>
+              </w:rPr>
+              <w:t>Rennan</w:t>
             </w:r>
             <w:r>
+              <w:rPr>
+                <w:lang w:val="pt-PT"/>
+              </w:rPr>
+              <w:t xml:space="preserve"> </w:t>
+            </w:r>
+            <w:r>
+              <w:rPr>
+                <w:lang w:val="pt-PT"/>
+              </w:rPr>
               <w:t xml:space="preserve">de Souza </w:t>
             </w:r>
             <w:r>
+              <w:rPr>
+                <w:lang w:val="pt-PT"/>
+              </w:rPr>
               <w:t>Moura</w:t>
             </w:r>
           </w:p>
@@ -1524,9 +1531,21 @@
               <w:jc w:val="both"/>
             </w:pPr>
             <w:r>
-              <w:t>Vitor Suave</w:t>
+              <w:rPr>
+                <w:lang w:val="pt-PT"/>
+              </w:rPr>
+              <w:t>Vitor</w:t>
             </w:r>
             <w:r>
+              <w:rPr>
+                <w:lang w:val="pt-PT"/>
+              </w:rPr>
+              <w:t xml:space="preserve"> Suave</w:t>
+            </w:r>
+            <w:r>
+              <w:rPr>
+                <w:lang w:val="pt-PT"/>
+              </w:rPr>
               <w:t xml:space="preserve"> Rodrigues</w:t>
             </w:r>
           </w:p>
@@ -2189,7 +2208,7 @@
                 <w:color w:val="FFFFFF"/>
                 <w:sz w:val="32"/>
                 <w:szCs w:val="32"/>
-                <w:lang w:val="pt-BR" w:eastAsia="pt-BR"/>
+                <w:lang w:val="pt-PT" w:eastAsia="pt-BR"/>
               </w:rPr>
             </w:pPr>
             <w:r>
@@ -2200,7 +2219,7 @@
                 <w:color w:val="FFFFFF" w:themeColor="background1" w:themeTint="FF" w:themeShade="FF"/>
                 <w:sz w:val="32"/>
                 <w:szCs w:val="32"/>
-                <w:lang w:eastAsia="pt-BR"/>
+                <w:lang w:val="pt-PT" w:eastAsia="pt-BR"/>
               </w:rPr>
               <w:t xml:space="preserve">Reuniões e </w:t>
             </w:r>
@@ -2212,7 +2231,7 @@
                 <w:color w:val="FFFFFF" w:themeColor="background1" w:themeTint="FF" w:themeShade="FF"/>
                 <w:sz w:val="32"/>
                 <w:szCs w:val="32"/>
-                <w:lang w:eastAsia="pt-BR"/>
+                <w:lang w:val="pt-PT" w:eastAsia="pt-BR"/>
               </w:rPr>
               <w:t>Dailys</w:t>
             </w:r>
@@ -2752,7 +2771,7 @@
                 <w:b w:val="0"/>
                 <w:bCs w:val="0"/>
                 <w:color w:val="000000"/>
-                <w:lang w:val="pt-BR" w:eastAsia="pt-BR"/>
+                <w:lang w:val="pt-PT" w:eastAsia="pt-BR"/>
               </w:rPr>
             </w:pPr>
             <w:r>
@@ -2761,7 +2780,7 @@
                 <w:b w:val="0"/>
                 <w:bCs w:val="0"/>
                 <w:color w:val="000000" w:themeColor="text1" w:themeTint="FF" w:themeShade="FF"/>
-                <w:lang w:eastAsia="pt-BR"/>
+                <w:lang w:val="pt-PT" w:eastAsia="pt-BR"/>
               </w:rPr>
               <w:t> </w:t>
             </w:r>
@@ -2771,7 +2790,7 @@
                 <w:b w:val="0"/>
                 <w:bCs w:val="0"/>
                 <w:color w:val="000000" w:themeColor="text1" w:themeTint="FF" w:themeShade="FF"/>
-                <w:lang w:eastAsia="pt-BR"/>
+                <w:lang w:val="pt-PT" w:eastAsia="pt-BR"/>
               </w:rPr>
               <w:t>{</w:t>
             </w:r>
@@ -2781,7 +2800,7 @@
                 <w:b w:val="0"/>
                 <w:bCs w:val="0"/>
                 <w:color w:val="000000" w:themeColor="text1" w:themeTint="FF" w:themeShade="FF"/>
-                <w:lang w:eastAsia="pt-BR"/>
+                <w:lang w:val="pt-PT" w:eastAsia="pt-BR"/>
               </w:rPr>
               <w:t>responsavel</w:t>
             </w:r>
@@ -2791,7 +2810,7 @@
                 <w:b w:val="0"/>
                 <w:bCs w:val="0"/>
                 <w:color w:val="000000" w:themeColor="text1" w:themeTint="FF" w:themeShade="FF"/>
-                <w:lang w:eastAsia="pt-BR"/>
+                <w:lang w:val="pt-PT" w:eastAsia="pt-BR"/>
               </w:rPr>
               <w:t>}</w:t>
             </w:r>
@@ -2820,7 +2839,7 @@
                 <w:b w:val="0"/>
                 <w:bCs w:val="0"/>
                 <w:color w:val="000000"/>
-                <w:lang w:val="pt-BR" w:eastAsia="pt-BR"/>
+                <w:lang w:val="pt-PT" w:eastAsia="pt-BR"/>
               </w:rPr>
             </w:pPr>
             <w:r>
@@ -2829,7 +2848,7 @@
                 <w:b w:val="0"/>
                 <w:bCs w:val="0"/>
                 <w:color w:val="000000" w:themeColor="text1" w:themeTint="FF" w:themeShade="FF"/>
-                <w:lang w:eastAsia="pt-BR"/>
+                <w:lang w:val="pt-PT" w:eastAsia="pt-BR"/>
               </w:rPr>
               <w:t> </w:t>
             </w:r>
@@ -2839,7 +2858,7 @@
                 <w:b w:val="0"/>
                 <w:bCs w:val="0"/>
                 <w:color w:val="000000" w:themeColor="text1" w:themeTint="FF" w:themeShade="FF"/>
-                <w:lang w:eastAsia="pt-BR"/>
+                <w:lang w:val="pt-PT" w:eastAsia="pt-BR"/>
               </w:rPr>
               <w:t>{</w:t>
             </w:r>
@@ -2849,7 +2868,7 @@
                 <w:b w:val="0"/>
                 <w:bCs w:val="0"/>
                 <w:color w:val="000000" w:themeColor="text1" w:themeTint="FF" w:themeShade="FF"/>
-                <w:lang w:eastAsia="pt-BR"/>
+                <w:lang w:val="pt-PT" w:eastAsia="pt-BR"/>
               </w:rPr>
               <w:t>horaInicio</w:t>
             </w:r>
@@ -2859,7 +2878,7 @@
                 <w:b w:val="0"/>
                 <w:bCs w:val="0"/>
                 <w:color w:val="000000" w:themeColor="text1" w:themeTint="FF" w:themeShade="FF"/>
-                <w:lang w:eastAsia="pt-BR"/>
+                <w:lang w:val="pt-PT" w:eastAsia="pt-BR"/>
               </w:rPr>
               <w:t>}</w:t>
             </w:r>
@@ -2888,7 +2907,7 @@
                 <w:b w:val="0"/>
                 <w:bCs w:val="0"/>
                 <w:color w:val="000000"/>
-                <w:lang w:eastAsia="pt-BR"/>
+                <w:lang w:val="pt-PT" w:eastAsia="pt-BR"/>
               </w:rPr>
             </w:pPr>
             <w:r>
@@ -2897,7 +2916,7 @@
                 <w:b w:val="0"/>
                 <w:bCs w:val="0"/>
                 <w:color w:val="000000" w:themeColor="text1" w:themeTint="FF" w:themeShade="FF"/>
-                <w:lang w:eastAsia="pt-BR"/>
+                <w:lang w:val="pt-PT" w:eastAsia="pt-BR"/>
               </w:rPr>
               <w:t> </w:t>
             </w:r>
@@ -2907,7 +2926,7 @@
                 <w:b w:val="0"/>
                 <w:bCs w:val="0"/>
                 <w:color w:val="000000" w:themeColor="text1" w:themeTint="FF" w:themeShade="FF"/>
-                <w:lang w:eastAsia="pt-BR"/>
+                <w:lang w:val="pt-PT" w:eastAsia="pt-BR"/>
               </w:rPr>
               <w:t>{</w:t>
             </w:r>
@@ -2917,7 +2936,7 @@
                 <w:b w:val="0"/>
                 <w:bCs w:val="0"/>
                 <w:color w:val="000000" w:themeColor="text1" w:themeTint="FF" w:themeShade="FF"/>
-                <w:lang w:eastAsia="pt-BR"/>
+                <w:lang w:val="pt-PT" w:eastAsia="pt-BR"/>
               </w:rPr>
               <w:t>horaFinal</w:t>
             </w:r>
@@ -2927,7 +2946,7 @@
                 <w:b w:val="0"/>
                 <w:bCs w:val="0"/>
                 <w:color w:val="000000" w:themeColor="text1" w:themeTint="FF" w:themeShade="FF"/>
-                <w:lang w:eastAsia="pt-BR"/>
+                <w:lang w:val="pt-PT" w:eastAsia="pt-BR"/>
               </w:rPr>
               <w:t>}</w:t>
             </w:r>
@@ -3268,38 +3287,76 @@
     </w:tbl>
     <w:p/>
     <w:p/>
+    <w:tbl>
+      <w:tblPr>
+        <w:tblStyle w:val="TableGrid"/>
+        <w:tblW w:w="0" w:type="auto"/>
+        <w:jc w:val="center"/>
+        <w:tblBorders>
+          <w:top w:val="single" w:color="000000" w:themeColor="text1" w:sz="12"/>
+          <w:left w:val="single" w:color="000000" w:themeColor="text1" w:sz="12"/>
+          <w:bottom w:val="single" w:color="000000" w:themeColor="text1" w:sz="12"/>
+          <w:right w:val="single" w:color="000000" w:themeColor="text1" w:sz="12"/>
+        </w:tblBorders>
+        <w:tblLayout w:type="fixed"/>
+        <w:tblLook w:val="06A0" w:firstRow="1" w:lastRow="0" w:firstColumn="1" w:lastColumn="0" w:noHBand="1" w:noVBand="1"/>
+      </w:tblPr>
+      <w:tblGrid>
+        <w:gridCol w:w="7800"/>
+      </w:tblGrid>
+      <w:tr>
+        <w:trPr>
+          <w:trHeight w:val="300"/>
+        </w:trPr>
+        <w:tc>
+          <w:tcPr>
+            <w:tcW w:w="7800" w:type="dxa"/>
+            <w:tcBorders>
+              <w:top w:val="none" w:color="000000" w:themeColor="text1" w:sz="12"/>
+              <w:left w:val="none" w:color="000000" w:themeColor="text1" w:sz="12"/>
+              <w:bottom w:val="none" w:color="000000" w:themeColor="text1" w:sz="12"/>
+              <w:right w:val="none" w:color="000000" w:themeColor="text1" w:sz="12"/>
+            </w:tcBorders>
+            <w:tcMar/>
+          </w:tcPr>
+          <w:p>
+            <w:pPr>
+              <w:tabs>
+                <w:tab w:val="left" w:leader="none" w:pos="2033"/>
+              </w:tabs>
+              <w:ind w:firstLine="2033"/>
+            </w:pPr>
+          </w:p>
+          <w:p>
+            <w:pPr>
+              <w:pStyle w:val="Normal"/>
+              <w:tabs>
+                <w:tab w:val="left" w:leader="none" w:pos="2033"/>
+              </w:tabs>
+            </w:pPr>
+            <w:r>
+              <w:rPr>
+                <w:rFonts w:ascii="Gill Sans MT" w:hAnsi="Gill Sans MT" w:eastAsia="Gill Sans MT" w:cs="Gill Sans MT"/>
+                <w:noProof w:val="0"/>
+                <w:sz w:val="24"/>
+                <w:szCs w:val="24"/>
+                <w:lang w:val="pt-PT"/>
+              </w:rPr>
+              <w:t>{resumo}</w:t>
+            </w:r>
+          </w:p>
+          <w:p>
+            <w:pPr>
+              <w:pStyle w:val="Normal"/>
+            </w:pPr>
+          </w:p>
+        </w:tc>
+      </w:tr>
+    </w:tbl>
     <w:p>
       <w:pPr>
         <w:tabs>
-          <w:tab w:val="left" w:pos="2033"/>
-        </w:tabs>
-      </w:pPr>
-      <w:r>
-        <w:tab/>
-      </w:r>
-    </w:p>
-    <w:p>
-      <w:pPr>
-        <w:pStyle w:val="Normal"/>
-        <w:tabs>
-          <w:tab w:val="left" w:pos="2033"/>
-        </w:tabs>
-      </w:pPr>
-      <w:r>
-        <w:rPr>
-          <w:rFonts w:ascii="Gill Sans MT" w:hAnsi="Gill Sans MT" w:eastAsia="Gill Sans MT" w:cs="Gill Sans MT"/>
-          <w:noProof w:val="0"/>
-          <w:sz w:val="24"/>
-          <w:szCs w:val="24"/>
-          <w:lang w:val="pt-PT"/>
-        </w:rPr>
-        <w:t>{resumo}</w:t>
-      </w:r>
-    </w:p>
-    <w:p>
-      <w:pPr>
-        <w:tabs>
-          <w:tab w:val="left" w:pos="2033"/>
+          <w:tab w:val="left" w:leader="none" w:pos="2033"/>
         </w:tabs>
         <w:jc w:val="center"/>
       </w:pPr>

</xml_diff>